<commit_message>
Add text formatting complete
</commit_message>
<xml_diff>
--- a/6. HTML Headings/Topics.docx
+++ b/6. HTML Headings/Topics.docx
@@ -48,7 +48,7 @@
         <w:pStyle w:val="ListParagraph"/>
         <w:numPr>
           <w:ilvl w:val="0"/>
-          <w:numId w:val="1"/>
+          <w:numId w:val="2"/>
         </w:numPr>
       </w:pPr>
       <w:r>
@@ -60,7 +60,7 @@
         <w:pStyle w:val="ListParagraph"/>
         <w:numPr>
           <w:ilvl w:val="0"/>
-          <w:numId w:val="1"/>
+          <w:numId w:val="2"/>
         </w:numPr>
       </w:pPr>
       <w:r>
@@ -72,7 +72,7 @@
         <w:pStyle w:val="ListParagraph"/>
         <w:numPr>
           <w:ilvl w:val="0"/>
-          <w:numId w:val="1"/>
+          <w:numId w:val="2"/>
         </w:numPr>
       </w:pPr>
       <w:r>
@@ -84,7 +84,7 @@
         <w:pStyle w:val="ListParagraph"/>
         <w:numPr>
           <w:ilvl w:val="0"/>
-          <w:numId w:val="1"/>
+          <w:numId w:val="2"/>
         </w:numPr>
       </w:pPr>
       <w:r>
@@ -109,6 +109,119 @@
 <file path=word/numbering.xml><?xml version="1.0" encoding="utf-8"?>
 <w:numbering xmlns:wpc="http://schemas.microsoft.com/office/word/2010/wordprocessingCanvas" xmlns:cx="http://schemas.microsoft.com/office/drawing/2014/chartex" xmlns:cx1="http://schemas.microsoft.com/office/drawing/2015/9/8/chartex" xmlns:cx2="http://schemas.microsoft.com/office/drawing/2015/10/21/chartex" xmlns:cx3="http://schemas.microsoft.com/office/drawing/2016/5/9/chartex" xmlns:cx4="http://schemas.microsoft.com/office/drawing/2016/5/10/chartex" xmlns:cx5="http://schemas.microsoft.com/office/drawing/2016/5/11/chartex" xmlns:cx6="http://schemas.microsoft.com/office/drawing/2016/5/12/chartex" xmlns:cx7="http://schemas.microsoft.com/office/drawing/2016/5/13/chartex" xmlns:cx8="http://schemas.microsoft.com/office/drawing/2016/5/14/chartex" xmlns:mc="http://schemas.openxmlformats.org/markup-compatibility/2006" xmlns:aink="http://schemas.microsoft.com/office/drawing/2016/ink" xmlns:am3d="http://schemas.microsoft.com/office/drawing/2017/model3d" xmlns:o="urn:schemas-microsoft-com:office:office" xmlns:oel="http://schemas.microsoft.com/office/2019/extlst" xmlns:r="http://schemas.openxmlformats.org/officeDocument/2006/relationships" xmlns:m="http://schemas.openxmlformats.org/officeDocument/2006/math" xmlns:v="urn:schemas-microsoft-com:vml" xmlns:wp14="http://schemas.microsoft.com/office/word/2010/wordprocessingDrawing" xmlns:wp="http://schemas.openxmlformats.org/drawingml/2006/wordprocessingDrawing" xmlns:w10="urn:schemas-microsoft-com:office:word" xmlns:w="http://schemas.openxmlformats.org/wordprocessingml/2006/main" xmlns:w14="http://schemas.microsoft.com/office/word/2010/wordml" xmlns:w15="http://schemas.microsoft.com/office/word/2012/wordml" xmlns:w16cex="http://schemas.microsoft.com/office/word/2018/wordml/cex" xmlns:w16cid="http://schemas.microsoft.com/office/word/2016/wordml/cid" xmlns:w16="http://schemas.microsoft.com/office/word/2018/wordml" xmlns:w16du="http://schemas.microsoft.com/office/word/2023/wordml/word16du" xmlns:w16sdtdh="http://schemas.microsoft.com/office/word/2020/wordml/sdtdatahash" xmlns:w16sdtfl="http://schemas.microsoft.com/office/word/2024/wordml/sdtformatlock" xmlns:w16se="http://schemas.microsoft.com/office/word/2015/wordml/symex" xmlns:wpg="http://schemas.microsoft.com/office/word/2010/wordprocessingGroup" xmlns:wpi="http://schemas.microsoft.com/office/word/2010/wordprocessingInk" xmlns:wne="http://schemas.microsoft.com/office/word/2006/wordml" xmlns:wps="http://schemas.microsoft.com/office/word/2010/wordprocessingShape" mc:Ignorable="w14 w15 w16se w16cid w16 w16cex w16sdtdh w16sdtfl w16du wp14">
   <w:abstractNum w:abstractNumId="0" w15:restartNumberingAfterBreak="0">
+    <w:nsid w:val="28E521F5"/>
+    <w:multiLevelType w:val="hybridMultilevel"/>
+    <w:tmpl w:val="D9FE73D8"/>
+    <w:lvl w:ilvl="0" w:tplc="0409000F">
+      <w:start w:val="1"/>
+      <w:numFmt w:val="decimal"/>
+      <w:lvlText w:val="%1."/>
+      <w:lvlJc w:val="left"/>
+      <w:pPr>
+        <w:ind w:left="720" w:hanging="360"/>
+      </w:pPr>
+      <w:rPr>
+        <w:rFonts w:hint="default"/>
+      </w:rPr>
+    </w:lvl>
+    <w:lvl w:ilvl="1" w:tplc="FFFFFFFF" w:tentative="1">
+      <w:start w:val="1"/>
+      <w:numFmt w:val="bullet"/>
+      <w:lvlText w:val="o"/>
+      <w:lvlJc w:val="left"/>
+      <w:pPr>
+        <w:ind w:left="1440" w:hanging="360"/>
+      </w:pPr>
+      <w:rPr>
+        <w:rFonts w:ascii="Courier New" w:hAnsi="Courier New" w:cs="Courier New" w:hint="default"/>
+      </w:rPr>
+    </w:lvl>
+    <w:lvl w:ilvl="2" w:tplc="FFFFFFFF" w:tentative="1">
+      <w:start w:val="1"/>
+      <w:numFmt w:val="bullet"/>
+      <w:lvlText w:val=""/>
+      <w:lvlJc w:val="left"/>
+      <w:pPr>
+        <w:ind w:left="2160" w:hanging="360"/>
+      </w:pPr>
+      <w:rPr>
+        <w:rFonts w:ascii="Wingdings" w:hAnsi="Wingdings" w:hint="default"/>
+      </w:rPr>
+    </w:lvl>
+    <w:lvl w:ilvl="3" w:tplc="FFFFFFFF" w:tentative="1">
+      <w:start w:val="1"/>
+      <w:numFmt w:val="bullet"/>
+      <w:lvlText w:val=""/>
+      <w:lvlJc w:val="left"/>
+      <w:pPr>
+        <w:ind w:left="2880" w:hanging="360"/>
+      </w:pPr>
+      <w:rPr>
+        <w:rFonts w:ascii="Symbol" w:hAnsi="Symbol" w:hint="default"/>
+      </w:rPr>
+    </w:lvl>
+    <w:lvl w:ilvl="4" w:tplc="FFFFFFFF" w:tentative="1">
+      <w:start w:val="1"/>
+      <w:numFmt w:val="bullet"/>
+      <w:lvlText w:val="o"/>
+      <w:lvlJc w:val="left"/>
+      <w:pPr>
+        <w:ind w:left="3600" w:hanging="360"/>
+      </w:pPr>
+      <w:rPr>
+        <w:rFonts w:ascii="Courier New" w:hAnsi="Courier New" w:cs="Courier New" w:hint="default"/>
+      </w:rPr>
+    </w:lvl>
+    <w:lvl w:ilvl="5" w:tplc="FFFFFFFF" w:tentative="1">
+      <w:start w:val="1"/>
+      <w:numFmt w:val="bullet"/>
+      <w:lvlText w:val=""/>
+      <w:lvlJc w:val="left"/>
+      <w:pPr>
+        <w:ind w:left="4320" w:hanging="360"/>
+      </w:pPr>
+      <w:rPr>
+        <w:rFonts w:ascii="Wingdings" w:hAnsi="Wingdings" w:hint="default"/>
+      </w:rPr>
+    </w:lvl>
+    <w:lvl w:ilvl="6" w:tplc="FFFFFFFF" w:tentative="1">
+      <w:start w:val="1"/>
+      <w:numFmt w:val="bullet"/>
+      <w:lvlText w:val=""/>
+      <w:lvlJc w:val="left"/>
+      <w:pPr>
+        <w:ind w:left="5040" w:hanging="360"/>
+      </w:pPr>
+      <w:rPr>
+        <w:rFonts w:ascii="Symbol" w:hAnsi="Symbol" w:hint="default"/>
+      </w:rPr>
+    </w:lvl>
+    <w:lvl w:ilvl="7" w:tplc="FFFFFFFF" w:tentative="1">
+      <w:start w:val="1"/>
+      <w:numFmt w:val="bullet"/>
+      <w:lvlText w:val="o"/>
+      <w:lvlJc w:val="left"/>
+      <w:pPr>
+        <w:ind w:left="5760" w:hanging="360"/>
+      </w:pPr>
+      <w:rPr>
+        <w:rFonts w:ascii="Courier New" w:hAnsi="Courier New" w:cs="Courier New" w:hint="default"/>
+      </w:rPr>
+    </w:lvl>
+    <w:lvl w:ilvl="8" w:tplc="FFFFFFFF" w:tentative="1">
+      <w:start w:val="1"/>
+      <w:numFmt w:val="bullet"/>
+      <w:lvlText w:val=""/>
+      <w:lvlJc w:val="left"/>
+      <w:pPr>
+        <w:ind w:left="6480" w:hanging="360"/>
+      </w:pPr>
+      <w:rPr>
+        <w:rFonts w:ascii="Wingdings" w:hAnsi="Wingdings" w:hint="default"/>
+      </w:rPr>
+    </w:lvl>
+  </w:abstractNum>
+  <w:abstractNum w:abstractNumId="1" w15:restartNumberingAfterBreak="0">
     <w:nsid w:val="79FD3C0A"/>
     <w:multiLevelType w:val="hybridMultilevel"/>
     <w:tmpl w:val="032C2594"/>
@@ -222,6 +335,9 @@
     </w:lvl>
   </w:abstractNum>
   <w:num w:numId="1" w16cid:durableId="95447463">
+    <w:abstractNumId w:val="1"/>
+  </w:num>
+  <w:num w:numId="2" w16cid:durableId="1763450133">
     <w:abstractNumId w:val="0"/>
   </w:num>
 </w:numbering>

</xml_diff>